<commit_message>
David Gartzke commiting taxes and various milestone documents
</commit_message>
<xml_diff>
--- a/Milestones/Milestone 5.docx
+++ b/Milestones/Milestone 5.docx
@@ -15,81 +15,26 @@
           <w:rFonts w:ascii="Times New Roman" w:hAnsi="Times New Roman" w:cs="Times New Roman"/>
           <w:sz w:val="24"/>
         </w:rPr>
-        <w:t>Milestone 3</w:t>
-      </w:r>
-    </w:p>
-    <w:p>
-      <w:pPr>
-        <w:spacing w:after="0"/>
-        <w:rPr>
-          <w:rFonts w:ascii="Times New Roman" w:hAnsi="Times New Roman" w:cs="Times New Roman"/>
-          <w:sz w:val="24"/>
-        </w:rPr>
-      </w:pPr>
-      <w:r>
-        <w:rPr>
-          <w:rFonts w:ascii="Times New Roman" w:hAnsi="Times New Roman" w:cs="Times New Roman"/>
-          <w:sz w:val="24"/>
-        </w:rPr>
-        <w:t xml:space="preserve">David </w:t>
-      </w:r>
-      <w:proofErr w:type="spellStart"/>
-      <w:r>
-        <w:rPr>
-          <w:rFonts w:ascii="Times New Roman" w:hAnsi="Times New Roman" w:cs="Times New Roman"/>
-          <w:sz w:val="24"/>
-        </w:rPr>
-        <w:t>Gartzke</w:t>
-      </w:r>
-      <w:proofErr w:type="spellEnd"/>
-      <w:r>
-        <w:rPr>
-          <w:rFonts w:ascii="Times New Roman" w:hAnsi="Times New Roman" w:cs="Times New Roman"/>
-          <w:sz w:val="24"/>
-        </w:rPr>
-        <w:t xml:space="preserve">, </w:t>
-      </w:r>
-      <w:proofErr w:type="spellStart"/>
-      <w:r>
-        <w:rPr>
-          <w:rFonts w:ascii="Times New Roman" w:hAnsi="Times New Roman" w:cs="Times New Roman"/>
-          <w:sz w:val="24"/>
-        </w:rPr>
-        <w:t>Brodie</w:t>
-      </w:r>
-      <w:proofErr w:type="spellEnd"/>
-      <w:r>
-        <w:rPr>
-          <w:rFonts w:ascii="Times New Roman" w:hAnsi="Times New Roman" w:cs="Times New Roman"/>
-          <w:sz w:val="24"/>
-        </w:rPr>
-        <w:t xml:space="preserve"> </w:t>
-      </w:r>
-      <w:proofErr w:type="spellStart"/>
-      <w:r>
-        <w:rPr>
-          <w:rFonts w:ascii="Times New Roman" w:hAnsi="Times New Roman" w:cs="Times New Roman"/>
-          <w:sz w:val="24"/>
-        </w:rPr>
-        <w:t>Lockard</w:t>
-      </w:r>
-      <w:proofErr w:type="spellEnd"/>
-      <w:r>
-        <w:rPr>
-          <w:rFonts w:ascii="Times New Roman" w:hAnsi="Times New Roman" w:cs="Times New Roman"/>
-          <w:sz w:val="24"/>
-        </w:rPr>
-        <w:t xml:space="preserve">, Francis </w:t>
-      </w:r>
-      <w:proofErr w:type="spellStart"/>
-      <w:r>
-        <w:rPr>
-          <w:rFonts w:ascii="Times New Roman" w:hAnsi="Times New Roman" w:cs="Times New Roman"/>
-          <w:sz w:val="24"/>
-        </w:rPr>
-        <w:t>Meng</w:t>
-      </w:r>
-      <w:proofErr w:type="spellEnd"/>
+        <w:t>Milestone 5</w:t>
+      </w:r>
+      <w:bookmarkStart w:id="0" w:name="_GoBack"/>
+      <w:bookmarkEnd w:id="0"/>
+    </w:p>
+    <w:p>
+      <w:pPr>
+        <w:spacing w:after="0"/>
+        <w:rPr>
+          <w:rFonts w:ascii="Times New Roman" w:hAnsi="Times New Roman" w:cs="Times New Roman"/>
+          <w:sz w:val="24"/>
+        </w:rPr>
+      </w:pPr>
+      <w:r>
+        <w:rPr>
+          <w:rFonts w:ascii="Times New Roman" w:hAnsi="Times New Roman" w:cs="Times New Roman"/>
+          <w:sz w:val="24"/>
+        </w:rPr>
+        <w:t>David Gartzke, Brodie Lockard, Francis Meng</w:t>
+      </w:r>
     </w:p>
     <w:p>
       <w:pPr>
@@ -245,8 +190,6 @@
         </w:rPr>
         <w:t xml:space="preserve"> under uml.pdf</w:t>
       </w:r>
-      <w:bookmarkStart w:id="0" w:name="_GoBack"/>
-      <w:bookmarkEnd w:id="0"/>
     </w:p>
     <w:p>
       <w:pPr>
@@ -348,22 +291,7 @@
           <w:sz w:val="24"/>
         </w:rPr>
         <w:tab/>
-      </w:r>
-      <w:proofErr w:type="spellStart"/>
-      <w:r>
-        <w:rPr>
-          <w:rFonts w:ascii="Times New Roman" w:hAnsi="Times New Roman" w:cs="Times New Roman"/>
-          <w:sz w:val="24"/>
-        </w:rPr>
-        <w:t>Brodie</w:t>
-      </w:r>
-      <w:proofErr w:type="spellEnd"/>
-      <w:r>
-        <w:rPr>
-          <w:rFonts w:ascii="Times New Roman" w:hAnsi="Times New Roman" w:cs="Times New Roman"/>
-          <w:sz w:val="24"/>
-        </w:rPr>
-        <w:t xml:space="preserve"> ~100</w:t>
+        <w:t>Brodie ~100</w:t>
       </w:r>
     </w:p>
     <w:p>
@@ -556,6 +484,7 @@
   <w:style w:type="character" w:default="1" w:styleId="DefaultParagraphFont">
     <w:name w:val="Default Paragraph Font"/>
     <w:uiPriority w:val="1"/>
+    <w:semiHidden/>
     <w:unhideWhenUsed/>
   </w:style>
   <w:style w:type="table" w:default="1" w:styleId="TableNormal">
@@ -745,6 +674,7 @@
   <w:style w:type="character" w:default="1" w:styleId="DefaultParagraphFont">
     <w:name w:val="Default Paragraph Font"/>
     <w:uiPriority w:val="1"/>
+    <w:semiHidden/>
     <w:unhideWhenUsed/>
   </w:style>
   <w:style w:type="table" w:default="1" w:styleId="TableNormal">
@@ -1061,7 +991,7 @@
 </file>
 
 <file path=customXml/itemProps1.xml><?xml version="1.0" encoding="utf-8"?>
-<ds:datastoreItem xmlns:ds="http://schemas.openxmlformats.org/officeDocument/2006/customXml" ds:itemID="{48E9623E-B108-43E1-8071-11B09551759C}">
+<ds:datastoreItem xmlns:ds="http://schemas.openxmlformats.org/officeDocument/2006/customXml" ds:itemID="{45460CBC-A6E9-4C2E-9215-8136625E1215}">
   <ds:schemaRefs>
     <ds:schemaRef ds:uri="http://schemas.openxmlformats.org/officeDocument/2006/bibliography"/>
   </ds:schemaRefs>

</xml_diff>